<commit_message>
breakthrou for writing to docx file
</commit_message>
<xml_diff>
--- a/test2.docx
+++ b/test2.docx
@@ -11,12 +11,27 @@
         </w:rPr>
       </w:pPr>
       <w:r>
+        <w:t>To: APPLIED MEDICAL RESOURCES</w:t>
+      </w:r>
+    </w:p>
+    <w:p>
+      <w:pPr>
+        <w:bidi w:val="0"/>
+        <w:spacing w:line="360" w:lineRule="auto"/>
+      </w:pPr>
+      <w:r>
         <w:rPr>
           <w:b/>
           <w:bCs/>
           <w:highlight w:val="yellow"/>
         </w:rPr>
-        <w:t xml:space="preserve">To: </w:t>
+        <w:t xml:space="preserve">Attention: </w:t>
+      </w:r>
+      <w:r>
+        <w:rPr>
+          <w:highlight w:val="yellow"/>
+        </w:rPr>
+        <w:t>To Whom It May Concern</w:t>
       </w:r>
     </w:p>
     <w:p>
@@ -30,32 +45,12 @@
           <w:bCs/>
           <w:highlight w:val="yellow"/>
         </w:rPr>
-        <w:t xml:space="preserve">Attention: </w:t>
-      </w:r>
-      <w:r>
-        <w:rPr>
-          <w:highlight w:val="yellow"/>
-        </w:rPr>
-        <w:t>To Whom It May Concern</w:t>
-      </w:r>
-    </w:p>
-    <w:p>
-      <w:pPr>
-        <w:bidi w:val="0"/>
-        <w:spacing w:line="360" w:lineRule="auto"/>
-      </w:pPr>
+        <w:t>From:</w:t>
+      </w:r>
       <w:r>
         <w:rPr>
           <w:b/>
           <w:bCs/>
-          <w:highlight w:val="yellow"/>
-        </w:rPr>
-        <w:t>From:</w:t>
-      </w:r>
-      <w:r>
-        <w:rPr>
-          <w:b/>
-          <w:bCs/>
         </w:rPr>
         <w:t xml:space="preserve"> </w:t>
       </w:r>
@@ -69,15 +64,7 @@
         <w:spacing w:line="360" w:lineRule="auto"/>
       </w:pPr>
       <w:r>
-        <w:rPr>
-          <w:b/>
-          <w:bCs/>
-          <w:highlight w:val="yellow"/>
-        </w:rPr>
-        <w:t>Date:</w:t>
-      </w:r>
-      <w:r>
-        <w:t xml:space="preserve"> </w:t>
+        <w:t>Date:  2022-12-30</w:t>
       </w:r>
     </w:p>
     <w:p>

</xml_diff>